<commit_message>
Fix report and add files
</commit_message>
<xml_diff>
--- a/Team7_code.docx
+++ b/Team7_code.docx
@@ -1,10 +1,11 @@
 
 <file path=word/document.xml><?xml version="1.0" encoding="utf-8"?>
-<w:document xmlns:wpc="http://schemas.microsoft.com/office/word/2010/wordprocessingCanvas" xmlns:cx="http://schemas.microsoft.com/office/drawing/2014/chartex" xmlns:cx1="http://schemas.microsoft.com/office/drawing/2015/9/8/chartex" xmlns:cx2="http://schemas.microsoft.com/office/drawing/2015/10/21/chartex" xmlns:cx3="http://schemas.microsoft.com/office/drawing/2016/5/9/chartex" xmlns:cx4="http://schemas.microsoft.com/office/drawing/2016/5/10/chartex" xmlns:cx5="http://schemas.microsoft.com/office/drawing/2016/5/11/chartex" xmlns:cx6="http://schemas.microsoft.com/office/drawing/2016/5/12/chartex" xmlns:cx7="http://schemas.microsoft.com/office/drawing/2016/5/13/chartex" xmlns:cx8="http://schemas.microsoft.com/office/drawing/2016/5/14/chartex" xmlns:mc="http://schemas.openxmlformats.org/markup-compatibility/2006" xmlns:aink="http://schemas.microsoft.com/office/drawing/2016/ink" xmlns:am3d="http://schemas.microsoft.com/office/drawing/2017/model3d" xmlns:o="urn:schemas-microsoft-com:office:office" xmlns:r="http://schemas.openxmlformats.org/officeDocument/2006/relationships" xmlns:m="http://schemas.openxmlformats.org/officeDocument/2006/math" xmlns:v="urn:schemas-microsoft-com:vml" xmlns:wp14="http://schemas.microsoft.com/office/word/2010/wordprocessingDrawing" xmlns:wp="http://schemas.openxmlformats.org/drawingml/2006/wordprocessingDrawing" xmlns:w10="urn:schemas-microsoft-com:office:word" xmlns:w="http://schemas.openxmlformats.org/wordprocessingml/2006/main" xmlns:w14="http://schemas.microsoft.com/office/word/2010/wordml" xmlns:w15="http://schemas.microsoft.com/office/word/2012/wordml" xmlns:w16cex="http://schemas.microsoft.com/office/word/2018/wordml/cex" xmlns:w16cid="http://schemas.microsoft.com/office/word/2016/wordml/cid" xmlns:w16="http://schemas.microsoft.com/office/word/2018/wordml" xmlns:w16sdtdh="http://schemas.microsoft.com/office/word/2020/wordml/sdtdatahash" xmlns:w16se="http://schemas.microsoft.com/office/word/2015/wordml/symex" xmlns:wpg="http://schemas.microsoft.com/office/word/2010/wordprocessingGroup" xmlns:wpi="http://schemas.microsoft.com/office/word/2010/wordprocessingInk" xmlns:wne="http://schemas.microsoft.com/office/word/2006/wordml" xmlns:wps="http://schemas.microsoft.com/office/word/2010/wordprocessingShape" mc:Ignorable="w14 w15 w16se w16cid w16 w16cex w16sdtdh wp14">
+<w:document xmlns:o="urn:schemas-microsoft-com:office:office" xmlns:r="http://schemas.openxmlformats.org/officeDocument/2006/relationships" xmlns:v="urn:schemas-microsoft-com:vml" xmlns:w="http://schemas.openxmlformats.org/wordprocessingml/2006/main" xmlns:w10="urn:schemas-microsoft-com:office:word" xmlns:wp="http://schemas.openxmlformats.org/drawingml/2006/wordprocessingDrawing" xmlns:wps="http://schemas.microsoft.com/office/word/2010/wordprocessingShape" xmlns:wpg="http://schemas.microsoft.com/office/word/2010/wordprocessingGroup" xmlns:mc="http://schemas.openxmlformats.org/markup-compatibility/2006" xmlns:wp14="http://schemas.microsoft.com/office/word/2010/wordprocessingDrawing" xmlns:w14="http://schemas.microsoft.com/office/word/2010/wordml" mc:Ignorable="w14 wp14">
   <w:body>
     <w:p>
       <w:pPr>
         <w:pStyle w:val="Heading1"/>
+        <w:spacing w:before="240" w:after="0"/>
         <w:rPr>
           <w:lang w:val="vi-VN"/>
         </w:rPr>
@@ -27,30 +28,23 @@
         <w:rPr>
           <w:lang w:val="vi-VN"/>
         </w:rPr>
-        <w:t>Import Lib</w:t>
-      </w:r>
-      <w:r>
-        <w:rPr>
-          <w:lang w:val="vi-VN"/>
-        </w:rPr>
-        <w:t xml:space="preserve"> and init spark</w:t>
-      </w:r>
-    </w:p>
-    <w:p>
-      <w:pPr>
-        <w:rPr>
-          <w:lang w:val="vi-VN"/>
-        </w:rPr>
-      </w:pPr>
-      <w:r>
-        <w:rPr>
-          <w:noProof/>
-        </w:rPr>
+        <w:t>Import Lib and init spark</w:t>
+      </w:r>
+    </w:p>
+    <w:p>
+      <w:pPr>
+        <w:pStyle w:val="Normal"/>
+        <w:rPr>
+          <w:lang w:val="vi-VN"/>
+        </w:rPr>
+      </w:pPr>
+      <w:r>
+        <w:rPr/>
         <w:drawing>
-          <wp:inline distT="0" distB="0" distL="0" distR="0" wp14:anchorId="316E3152" wp14:editId="60C860E2">
+          <wp:inline distT="0" distB="0" distL="0" distR="0">
             <wp:extent cx="5943600" cy="2694305"/>
             <wp:effectExtent l="0" t="0" r="0" b="0"/>
-            <wp:docPr id="1" name="Picture 1"/>
+            <wp:docPr id="1" name="Picture 1" descr=""/>
             <wp:cNvGraphicFramePr>
               <a:graphicFrameLocks xmlns:a="http://schemas.openxmlformats.org/drawingml/2006/main" noChangeAspect="1"/>
             </wp:cNvGraphicFramePr>
@@ -58,16 +52,18 @@
               <a:graphicData uri="http://schemas.openxmlformats.org/drawingml/2006/picture">
                 <pic:pic xmlns:pic="http://schemas.openxmlformats.org/drawingml/2006/picture">
                   <pic:nvPicPr>
-                    <pic:cNvPr id="1" name=""/>
-                    <pic:cNvPicPr/>
+                    <pic:cNvPr id="1" name="Picture 1" descr=""/>
+                    <pic:cNvPicPr>
+                      <a:picLocks noChangeAspect="1" noChangeArrowheads="1"/>
+                    </pic:cNvPicPr>
                   </pic:nvPicPr>
                   <pic:blipFill>
-                    <a:blip r:embed="rId6"/>
+                    <a:blip r:embed="rId2"/>
                     <a:stretch>
                       <a:fillRect/>
                     </a:stretch>
                   </pic:blipFill>
-                  <pic:spPr>
+                  <pic:spPr bwMode="auto">
                     <a:xfrm>
                       <a:off x="0" y="0"/>
                       <a:ext cx="5943600" cy="2694305"/>
@@ -99,19 +95,18 @@
     </w:p>
     <w:p>
       <w:pPr>
-        <w:rPr>
-          <w:lang w:val="vi-VN"/>
-        </w:rPr>
-      </w:pPr>
-      <w:r>
-        <w:rPr>
-          <w:noProof/>
-        </w:rPr>
+        <w:pStyle w:val="Normal"/>
+        <w:rPr>
+          <w:lang w:val="vi-VN"/>
+        </w:rPr>
+      </w:pPr>
+      <w:r>
+        <w:rPr/>
         <w:drawing>
-          <wp:inline distT="0" distB="0" distL="0" distR="0" wp14:anchorId="0FEFB054" wp14:editId="56C35416">
+          <wp:inline distT="0" distB="0" distL="0" distR="0">
             <wp:extent cx="5943600" cy="2371090"/>
             <wp:effectExtent l="0" t="0" r="0" b="0"/>
-            <wp:docPr id="2" name="Picture 2"/>
+            <wp:docPr id="2" name="Picture 2" descr=""/>
             <wp:cNvGraphicFramePr>
               <a:graphicFrameLocks xmlns:a="http://schemas.openxmlformats.org/drawingml/2006/main" noChangeAspect="1"/>
             </wp:cNvGraphicFramePr>
@@ -119,16 +114,18 @@
               <a:graphicData uri="http://schemas.openxmlformats.org/drawingml/2006/picture">
                 <pic:pic xmlns:pic="http://schemas.openxmlformats.org/drawingml/2006/picture">
                   <pic:nvPicPr>
-                    <pic:cNvPr id="1" name=""/>
-                    <pic:cNvPicPr/>
+                    <pic:cNvPr id="2" name="Picture 2" descr=""/>
+                    <pic:cNvPicPr>
+                      <a:picLocks noChangeAspect="1" noChangeArrowheads="1"/>
+                    </pic:cNvPicPr>
                   </pic:nvPicPr>
                   <pic:blipFill>
-                    <a:blip r:embed="rId7"/>
+                    <a:blip r:embed="rId3"/>
                     <a:stretch>
                       <a:fillRect/>
                     </a:stretch>
                   </pic:blipFill>
-                  <pic:spPr>
+                  <pic:spPr bwMode="auto">
                     <a:xfrm>
                       <a:off x="0" y="0"/>
                       <a:ext cx="5943600" cy="2371090"/>
@@ -146,20 +143,18 @@
     </w:p>
     <w:p>
       <w:pPr>
-        <w:rPr>
-          <w:lang w:val="vi-VN"/>
-        </w:rPr>
-      </w:pPr>
-      <w:r>
-        <w:rPr>
-          <w:noProof/>
-        </w:rPr>
-        <w:lastRenderedPageBreak/>
+        <w:pStyle w:val="Normal"/>
+        <w:rPr>
+          <w:lang w:val="vi-VN"/>
+        </w:rPr>
+      </w:pPr>
+      <w:r>
+        <w:rPr/>
         <w:drawing>
-          <wp:inline distT="0" distB="0" distL="0" distR="0" wp14:anchorId="13EE5F38" wp14:editId="3AC79247">
+          <wp:inline distT="0" distB="0" distL="0" distR="0">
             <wp:extent cx="5838825" cy="4448175"/>
-            <wp:effectExtent l="0" t="0" r="9525" b="9525"/>
-            <wp:docPr id="3" name="Picture 3"/>
+            <wp:effectExtent l="0" t="0" r="0" b="0"/>
+            <wp:docPr id="3" name="Picture 3" descr=""/>
             <wp:cNvGraphicFramePr>
               <a:graphicFrameLocks xmlns:a="http://schemas.openxmlformats.org/drawingml/2006/main" noChangeAspect="1"/>
             </wp:cNvGraphicFramePr>
@@ -167,16 +162,18 @@
               <a:graphicData uri="http://schemas.openxmlformats.org/drawingml/2006/picture">
                 <pic:pic xmlns:pic="http://schemas.openxmlformats.org/drawingml/2006/picture">
                   <pic:nvPicPr>
-                    <pic:cNvPr id="1" name=""/>
-                    <pic:cNvPicPr/>
+                    <pic:cNvPr id="3" name="Picture 3" descr=""/>
+                    <pic:cNvPicPr>
+                      <a:picLocks noChangeAspect="1" noChangeArrowheads="1"/>
+                    </pic:cNvPicPr>
                   </pic:nvPicPr>
                   <pic:blipFill>
-                    <a:blip r:embed="rId8"/>
+                    <a:blip r:embed="rId4"/>
                     <a:stretch>
                       <a:fillRect/>
                     </a:stretch>
                   </pic:blipFill>
-                  <pic:spPr>
+                  <pic:spPr bwMode="auto">
                     <a:xfrm>
                       <a:off x="0" y="0"/>
                       <a:ext cx="5838825" cy="4448175"/>
@@ -208,19 +205,18 @@
     </w:p>
     <w:p>
       <w:pPr>
-        <w:rPr>
-          <w:lang w:val="vi-VN"/>
-        </w:rPr>
-      </w:pPr>
-      <w:r>
-        <w:rPr>
-          <w:noProof/>
-        </w:rPr>
+        <w:pStyle w:val="Normal"/>
+        <w:rPr>
+          <w:lang w:val="vi-VN"/>
+        </w:rPr>
+      </w:pPr>
+      <w:r>
+        <w:rPr/>
         <w:drawing>
-          <wp:inline distT="0" distB="0" distL="0" distR="0" wp14:anchorId="742B35D0" wp14:editId="4B3F834D">
+          <wp:inline distT="0" distB="0" distL="0" distR="0">
             <wp:extent cx="5943600" cy="1150620"/>
             <wp:effectExtent l="0" t="0" r="0" b="0"/>
-            <wp:docPr id="4" name="Picture 4"/>
+            <wp:docPr id="4" name="Picture 4" descr=""/>
             <wp:cNvGraphicFramePr>
               <a:graphicFrameLocks xmlns:a="http://schemas.openxmlformats.org/drawingml/2006/main" noChangeAspect="1"/>
             </wp:cNvGraphicFramePr>
@@ -228,16 +224,18 @@
               <a:graphicData uri="http://schemas.openxmlformats.org/drawingml/2006/picture">
                 <pic:pic xmlns:pic="http://schemas.openxmlformats.org/drawingml/2006/picture">
                   <pic:nvPicPr>
-                    <pic:cNvPr id="1" name=""/>
-                    <pic:cNvPicPr/>
+                    <pic:cNvPr id="4" name="Picture 4" descr=""/>
+                    <pic:cNvPicPr>
+                      <a:picLocks noChangeAspect="1" noChangeArrowheads="1"/>
+                    </pic:cNvPicPr>
                   </pic:nvPicPr>
                   <pic:blipFill>
-                    <a:blip r:embed="rId9"/>
+                    <a:blip r:embed="rId5"/>
                     <a:stretch>
                       <a:fillRect/>
                     </a:stretch>
                   </pic:blipFill>
-                  <pic:spPr>
+                  <pic:spPr bwMode="auto">
                     <a:xfrm>
                       <a:off x="0" y="0"/>
                       <a:ext cx="5943600" cy="1150620"/>
@@ -264,37 +262,23 @@
         <w:rPr>
           <w:lang w:val="vi-VN"/>
         </w:rPr>
-        <w:lastRenderedPageBreak/>
-        <w:t>Add hyperparameters</w:t>
-      </w:r>
-      <w:r>
-        <w:rPr>
-          <w:lang w:val="vi-VN"/>
-        </w:rPr>
-        <w:t xml:space="preserve"> and b</w:t>
-      </w:r>
-      <w:r>
-        <w:rPr>
-          <w:lang w:val="vi-VN"/>
-        </w:rPr>
-        <w:t>uild cross validation</w:t>
-      </w:r>
-    </w:p>
-    <w:p>
-      <w:pPr>
-        <w:rPr>
-          <w:lang w:val="vi-VN"/>
-        </w:rPr>
-      </w:pPr>
-      <w:r>
-        <w:rPr>
-          <w:noProof/>
-        </w:rPr>
+        <w:t>Add hyperparameters and build cross validation</w:t>
+      </w:r>
+    </w:p>
+    <w:p>
+      <w:pPr>
+        <w:pStyle w:val="Normal"/>
+        <w:rPr>
+          <w:lang w:val="vi-VN"/>
+        </w:rPr>
+      </w:pPr>
+      <w:r>
+        <w:rPr/>
         <w:drawing>
-          <wp:inline distT="0" distB="0" distL="0" distR="0" wp14:anchorId="068BDF5D" wp14:editId="4F4409FD">
+          <wp:inline distT="0" distB="0" distL="0" distR="0">
             <wp:extent cx="5943600" cy="2283460"/>
-            <wp:effectExtent l="0" t="0" r="0" b="2540"/>
-            <wp:docPr id="5" name="Picture 5"/>
+            <wp:effectExtent l="0" t="0" r="0" b="0"/>
+            <wp:docPr id="5" name="Picture 5" descr=""/>
             <wp:cNvGraphicFramePr>
               <a:graphicFrameLocks xmlns:a="http://schemas.openxmlformats.org/drawingml/2006/main" noChangeAspect="1"/>
             </wp:cNvGraphicFramePr>
@@ -302,16 +286,18 @@
               <a:graphicData uri="http://schemas.openxmlformats.org/drawingml/2006/picture">
                 <pic:pic xmlns:pic="http://schemas.openxmlformats.org/drawingml/2006/picture">
                   <pic:nvPicPr>
-                    <pic:cNvPr id="1" name=""/>
-                    <pic:cNvPicPr/>
+                    <pic:cNvPr id="5" name="Picture 5" descr=""/>
+                    <pic:cNvPicPr>
+                      <a:picLocks noChangeAspect="1" noChangeArrowheads="1"/>
+                    </pic:cNvPicPr>
                   </pic:nvPicPr>
                   <pic:blipFill>
-                    <a:blip r:embed="rId10"/>
+                    <a:blip r:embed="rId6"/>
                     <a:stretch>
                       <a:fillRect/>
                     </a:stretch>
                   </pic:blipFill>
-                  <pic:spPr>
+                  <pic:spPr bwMode="auto">
                     <a:xfrm>
                       <a:off x="0" y="0"/>
                       <a:ext cx="5943600" cy="2283460"/>
@@ -343,19 +329,18 @@
     </w:p>
     <w:p>
       <w:pPr>
-        <w:rPr>
-          <w:lang w:val="vi-VN"/>
-        </w:rPr>
-      </w:pPr>
-      <w:r>
-        <w:rPr>
-          <w:noProof/>
-        </w:rPr>
+        <w:pStyle w:val="Normal"/>
+        <w:rPr>
+          <w:lang w:val="vi-VN"/>
+        </w:rPr>
+      </w:pPr>
+      <w:r>
+        <w:rPr/>
         <w:drawing>
-          <wp:inline distT="0" distB="0" distL="0" distR="0" wp14:anchorId="0339B842" wp14:editId="585E6124">
+          <wp:inline distT="0" distB="0" distL="0" distR="0">
             <wp:extent cx="5905500" cy="1314450"/>
             <wp:effectExtent l="0" t="0" r="0" b="0"/>
-            <wp:docPr id="6" name="Picture 6"/>
+            <wp:docPr id="6" name="Picture 6" descr=""/>
             <wp:cNvGraphicFramePr>
               <a:graphicFrameLocks xmlns:a="http://schemas.openxmlformats.org/drawingml/2006/main" noChangeAspect="1"/>
             </wp:cNvGraphicFramePr>
@@ -363,16 +348,18 @@
               <a:graphicData uri="http://schemas.openxmlformats.org/drawingml/2006/picture">
                 <pic:pic xmlns:pic="http://schemas.openxmlformats.org/drawingml/2006/picture">
                   <pic:nvPicPr>
-                    <pic:cNvPr id="1" name=""/>
-                    <pic:cNvPicPr/>
+                    <pic:cNvPr id="6" name="Picture 6" descr=""/>
+                    <pic:cNvPicPr>
+                      <a:picLocks noChangeAspect="1" noChangeArrowheads="1"/>
+                    </pic:cNvPicPr>
                   </pic:nvPicPr>
                   <pic:blipFill>
-                    <a:blip r:embed="rId11"/>
+                    <a:blip r:embed="rId7"/>
                     <a:stretch>
                       <a:fillRect/>
                     </a:stretch>
                   </pic:blipFill>
-                  <pic:spPr>
+                  <pic:spPr bwMode="auto">
                     <a:xfrm>
                       <a:off x="0" y="0"/>
                       <a:ext cx="5905500" cy="1314450"/>
@@ -404,19 +391,18 @@
     </w:p>
     <w:p>
       <w:pPr>
-        <w:rPr>
-          <w:lang w:val="vi-VN"/>
-        </w:rPr>
-      </w:pPr>
-      <w:r>
-        <w:rPr>
-          <w:noProof/>
-        </w:rPr>
+        <w:pStyle w:val="Normal"/>
+        <w:rPr>
+          <w:lang w:val="vi-VN"/>
+        </w:rPr>
+      </w:pPr>
+      <w:r>
+        <w:rPr/>
         <w:drawing>
-          <wp:inline distT="0" distB="0" distL="0" distR="0" wp14:anchorId="5FAD08A7" wp14:editId="675BCF69">
+          <wp:inline distT="0" distB="0" distL="0" distR="0">
             <wp:extent cx="5943600" cy="2435860"/>
-            <wp:effectExtent l="0" t="0" r="0" b="2540"/>
-            <wp:docPr id="7" name="Picture 7"/>
+            <wp:effectExtent l="0" t="0" r="0" b="0"/>
+            <wp:docPr id="7" name="Picture 7" descr=""/>
             <wp:cNvGraphicFramePr>
               <a:graphicFrameLocks xmlns:a="http://schemas.openxmlformats.org/drawingml/2006/main" noChangeAspect="1"/>
             </wp:cNvGraphicFramePr>
@@ -424,16 +410,18 @@
               <a:graphicData uri="http://schemas.openxmlformats.org/drawingml/2006/picture">
                 <pic:pic xmlns:pic="http://schemas.openxmlformats.org/drawingml/2006/picture">
                   <pic:nvPicPr>
-                    <pic:cNvPr id="1" name=""/>
-                    <pic:cNvPicPr/>
+                    <pic:cNvPr id="7" name="Picture 7" descr=""/>
+                    <pic:cNvPicPr>
+                      <a:picLocks noChangeAspect="1" noChangeArrowheads="1"/>
+                    </pic:cNvPicPr>
                   </pic:nvPicPr>
                   <pic:blipFill>
-                    <a:blip r:embed="rId12"/>
+                    <a:blip r:embed="rId8"/>
                     <a:stretch>
                       <a:fillRect/>
                     </a:stretch>
                   </pic:blipFill>
-                  <pic:spPr>
+                  <pic:spPr bwMode="auto">
                     <a:xfrm>
                       <a:off x="0" y="0"/>
                       <a:ext cx="5943600" cy="2435860"/>
@@ -460,25 +448,23 @@
         <w:rPr>
           <w:lang w:val="vi-VN"/>
         </w:rPr>
-        <w:lastRenderedPageBreak/>
         <w:t>Recommend movies for all users</w:t>
       </w:r>
     </w:p>
     <w:p>
       <w:pPr>
-        <w:rPr>
-          <w:lang w:val="vi-VN"/>
-        </w:rPr>
-      </w:pPr>
-      <w:r>
-        <w:rPr>
-          <w:noProof/>
-        </w:rPr>
+        <w:pStyle w:val="Normal"/>
+        <w:rPr>
+          <w:lang w:val="vi-VN"/>
+        </w:rPr>
+      </w:pPr>
+      <w:r>
+        <w:rPr/>
         <w:drawing>
-          <wp:inline distT="0" distB="0" distL="0" distR="0" wp14:anchorId="3AC0D119" wp14:editId="12228939">
+          <wp:inline distT="0" distB="0" distL="0" distR="0">
             <wp:extent cx="5362575" cy="4181475"/>
-            <wp:effectExtent l="0" t="0" r="9525" b="9525"/>
-            <wp:docPr id="8" name="Picture 8"/>
+            <wp:effectExtent l="0" t="0" r="0" b="0"/>
+            <wp:docPr id="8" name="Picture 8" descr=""/>
             <wp:cNvGraphicFramePr>
               <a:graphicFrameLocks xmlns:a="http://schemas.openxmlformats.org/drawingml/2006/main" noChangeAspect="1"/>
             </wp:cNvGraphicFramePr>
@@ -486,16 +472,18 @@
               <a:graphicData uri="http://schemas.openxmlformats.org/drawingml/2006/picture">
                 <pic:pic xmlns:pic="http://schemas.openxmlformats.org/drawingml/2006/picture">
                   <pic:nvPicPr>
-                    <pic:cNvPr id="1" name=""/>
-                    <pic:cNvPicPr/>
+                    <pic:cNvPr id="8" name="Picture 8" descr=""/>
+                    <pic:cNvPicPr>
+                      <a:picLocks noChangeAspect="1" noChangeArrowheads="1"/>
+                    </pic:cNvPicPr>
                   </pic:nvPicPr>
                   <pic:blipFill>
-                    <a:blip r:embed="rId13"/>
+                    <a:blip r:embed="rId9"/>
                     <a:stretch>
                       <a:fillRect/>
                     </a:stretch>
                   </pic:blipFill>
-                  <pic:spPr>
+                  <pic:spPr bwMode="auto">
                     <a:xfrm>
                       <a:off x="0" y="0"/>
                       <a:ext cx="5362575" cy="4181475"/>
@@ -522,31 +510,23 @@
         <w:rPr>
           <w:lang w:val="vi-VN"/>
         </w:rPr>
-        <w:lastRenderedPageBreak/>
-        <w:t xml:space="preserve">Find </w:t>
-      </w:r>
-      <w:r>
-        <w:rPr>
-          <w:lang w:val="vi-VN"/>
-        </w:rPr>
-        <w:t>7th User’s Actual Preference:</w:t>
-      </w:r>
-    </w:p>
-    <w:p>
-      <w:pPr>
-        <w:rPr>
-          <w:lang w:val="vi-VN"/>
-        </w:rPr>
-      </w:pPr>
-      <w:r>
-        <w:rPr>
-          <w:noProof/>
-        </w:rPr>
+        <w:t>Find 7th User’s Actual Preference:</w:t>
+      </w:r>
+    </w:p>
+    <w:p>
+      <w:pPr>
+        <w:pStyle w:val="Normal"/>
+        <w:rPr>
+          <w:lang w:val="vi-VN"/>
+        </w:rPr>
+      </w:pPr>
+      <w:r>
+        <w:rPr/>
         <w:drawing>
-          <wp:inline distT="0" distB="0" distL="0" distR="0" wp14:anchorId="357BC710" wp14:editId="3226853B">
+          <wp:inline distT="0" distB="0" distL="0" distR="0">
             <wp:extent cx="5943600" cy="4164330"/>
-            <wp:effectExtent l="0" t="0" r="0" b="7620"/>
-            <wp:docPr id="9" name="Picture 9"/>
+            <wp:effectExtent l="0" t="0" r="0" b="0"/>
+            <wp:docPr id="9" name="Picture 9" descr=""/>
             <wp:cNvGraphicFramePr>
               <a:graphicFrameLocks xmlns:a="http://schemas.openxmlformats.org/drawingml/2006/main" noChangeAspect="1"/>
             </wp:cNvGraphicFramePr>
@@ -554,16 +534,18 @@
               <a:graphicData uri="http://schemas.openxmlformats.org/drawingml/2006/picture">
                 <pic:pic xmlns:pic="http://schemas.openxmlformats.org/drawingml/2006/picture">
                   <pic:nvPicPr>
-                    <pic:cNvPr id="1" name=""/>
-                    <pic:cNvPicPr/>
+                    <pic:cNvPr id="9" name="Picture 9" descr=""/>
+                    <pic:cNvPicPr>
+                      <a:picLocks noChangeAspect="1" noChangeArrowheads="1"/>
+                    </pic:cNvPicPr>
                   </pic:nvPicPr>
                   <pic:blipFill>
-                    <a:blip r:embed="rId14"/>
+                    <a:blip r:embed="rId10"/>
                     <a:stretch>
                       <a:fillRect/>
                     </a:stretch>
                   </pic:blipFill>
-                  <pic:spPr>
+                  <pic:spPr bwMode="auto">
                     <a:xfrm>
                       <a:off x="0" y="0"/>
                       <a:ext cx="5943600" cy="4164330"/>
@@ -595,19 +577,18 @@
     </w:p>
     <w:p>
       <w:pPr>
-        <w:rPr>
-          <w:lang w:val="vi-VN"/>
-        </w:rPr>
-      </w:pPr>
-      <w:r>
-        <w:rPr>
-          <w:noProof/>
-        </w:rPr>
+        <w:pStyle w:val="Normal"/>
+        <w:rPr>
+          <w:lang w:val="vi-VN"/>
+        </w:rPr>
+      </w:pPr>
+      <w:r>
+        <w:rPr/>
         <w:drawing>
-          <wp:inline distT="0" distB="0" distL="0" distR="0" wp14:anchorId="46CB3AB7" wp14:editId="3696D0DA">
+          <wp:inline distT="0" distB="0" distL="0" distR="0">
             <wp:extent cx="5943600" cy="2601595"/>
-            <wp:effectExtent l="0" t="0" r="0" b="8255"/>
-            <wp:docPr id="10" name="Picture 10"/>
+            <wp:effectExtent l="0" t="0" r="0" b="0"/>
+            <wp:docPr id="10" name="Picture 10" descr=""/>
             <wp:cNvGraphicFramePr>
               <a:graphicFrameLocks xmlns:a="http://schemas.openxmlformats.org/drawingml/2006/main" noChangeAspect="1"/>
             </wp:cNvGraphicFramePr>
@@ -615,16 +596,18 @@
               <a:graphicData uri="http://schemas.openxmlformats.org/drawingml/2006/picture">
                 <pic:pic xmlns:pic="http://schemas.openxmlformats.org/drawingml/2006/picture">
                   <pic:nvPicPr>
-                    <pic:cNvPr id="1" name=""/>
-                    <pic:cNvPicPr/>
+                    <pic:cNvPr id="10" name="Picture 10" descr=""/>
+                    <pic:cNvPicPr>
+                      <a:picLocks noChangeAspect="1" noChangeArrowheads="1"/>
+                    </pic:cNvPicPr>
                   </pic:nvPicPr>
                   <pic:blipFill>
-                    <a:blip r:embed="rId15"/>
+                    <a:blip r:embed="rId11"/>
                     <a:stretch>
                       <a:fillRect/>
                     </a:stretch>
                   </pic:blipFill>
-                  <pic:spPr>
+                  <pic:spPr bwMode="auto">
                     <a:xfrm>
                       <a:off x="0" y="0"/>
                       <a:ext cx="5943600" cy="2601595"/>
@@ -665,27 +648,28 @@
         <w:rPr>
           <w:lang w:val="vi-VN"/>
         </w:rPr>
-        <w:t xml:space="preserve">Import Lib and init </w:t>
-      </w:r>
-      <w:r>
-        <w:rPr>
-          <w:lang w:val="vi-VN"/>
-        </w:rPr>
-        <w:t>spark, dask</w:t>
-      </w:r>
-    </w:p>
-    <w:p>
-      <w:pPr>
-        <w:rPr>
-          <w:lang w:val="vi-VN"/>
-        </w:rPr>
-      </w:pPr>
-    </w:p>
-    <w:p>
-      <w:pPr>
+        <w:t>Import Lib and init spark, dask</w:t>
+      </w:r>
+    </w:p>
+    <w:p>
+      <w:pPr>
+        <w:pStyle w:val="Normal"/>
+        <w:rPr>
+          <w:lang w:val="vi-VN"/>
+        </w:rPr>
+      </w:pPr>
+      <w:r>
+        <w:rPr>
+          <w:lang w:val="vi-VN"/>
+        </w:rPr>
+      </w:r>
+    </w:p>
+    <w:p>
+      <w:pPr>
+        <w:pStyle w:val="Normal"/>
         <w:rPr>
           <w:rStyle w:val="Heading1Char"/>
-          <w:rFonts w:asciiTheme="minorHAnsi" w:eastAsiaTheme="minorHAnsi" w:hAnsiTheme="minorHAnsi" w:cstheme="minorBidi"/>
+          <w:rFonts w:ascii="Calibri" w:hAnsi="Calibri" w:eastAsia="Calibri" w:cs="" w:asciiTheme="minorHAnsi" w:cstheme="minorBidi" w:eastAsiaTheme="minorHAnsi" w:hAnsiTheme="minorHAnsi"/>
           <w:color w:val="auto"/>
           <w:sz w:val="22"/>
           <w:szCs w:val="22"/>
@@ -693,15 +677,12 @@
         </w:rPr>
       </w:pPr>
       <w:r>
-        <w:rPr>
-          <w:noProof/>
-        </w:rPr>
-        <w:lastRenderedPageBreak/>
+        <w:rPr/>
         <w:drawing>
-          <wp:inline distT="0" distB="0" distL="0" distR="0" wp14:anchorId="7990D27D" wp14:editId="02A11435">
+          <wp:inline distT="0" distB="0" distL="0" distR="0">
             <wp:extent cx="5943600" cy="3514725"/>
-            <wp:effectExtent l="0" t="0" r="0" b="9525"/>
-            <wp:docPr id="11" name="Picture 11"/>
+            <wp:effectExtent l="0" t="0" r="0" b="0"/>
+            <wp:docPr id="11" name="Picture 11" descr=""/>
             <wp:cNvGraphicFramePr>
               <a:graphicFrameLocks xmlns:a="http://schemas.openxmlformats.org/drawingml/2006/main" noChangeAspect="1"/>
             </wp:cNvGraphicFramePr>
@@ -709,16 +690,18 @@
               <a:graphicData uri="http://schemas.openxmlformats.org/drawingml/2006/picture">
                 <pic:pic xmlns:pic="http://schemas.openxmlformats.org/drawingml/2006/picture">
                   <pic:nvPicPr>
-                    <pic:cNvPr id="1" name=""/>
-                    <pic:cNvPicPr/>
+                    <pic:cNvPr id="11" name="Picture 11" descr=""/>
+                    <pic:cNvPicPr>
+                      <a:picLocks noChangeAspect="1" noChangeArrowheads="1"/>
+                    </pic:cNvPicPr>
                   </pic:nvPicPr>
                   <pic:blipFill>
-                    <a:blip r:embed="rId16"/>
+                    <a:blip r:embed="rId12"/>
                     <a:stretch>
                       <a:fillRect/>
                     </a:stretch>
                   </pic:blipFill>
-                  <pic:spPr>
+                  <pic:spPr bwMode="auto">
                     <a:xfrm>
                       <a:off x="0" y="0"/>
                       <a:ext cx="5943600" cy="3514725"/>
@@ -737,6 +720,7 @@
     <w:p>
       <w:pPr>
         <w:pStyle w:val="Heading2"/>
+        <w:rPr/>
       </w:pPr>
       <w:r>
         <w:rPr>
@@ -745,32 +729,24 @@
         <w:t xml:space="preserve">Read data and </w:t>
       </w:r>
       <w:r>
-        <w:t>install funk-</w:t>
-      </w:r>
-      <w:proofErr w:type="spellStart"/>
-      <w:r>
-        <w:t>svd</w:t>
-      </w:r>
-      <w:proofErr w:type="spellEnd"/>
-      <w:r>
-        <w:t xml:space="preserve"> lib</w:t>
-      </w:r>
-    </w:p>
-    <w:p>
-      <w:pPr>
-        <w:rPr>
-          <w:lang w:val="vi-VN"/>
-        </w:rPr>
-      </w:pPr>
-      <w:r>
-        <w:rPr>
-          <w:noProof/>
-        </w:rPr>
+        <w:rPr/>
+        <w:t>install funk-svd lib</w:t>
+      </w:r>
+    </w:p>
+    <w:p>
+      <w:pPr>
+        <w:pStyle w:val="Normal"/>
+        <w:rPr>
+          <w:lang w:val="vi-VN"/>
+        </w:rPr>
+      </w:pPr>
+      <w:r>
+        <w:rPr/>
         <w:drawing>
-          <wp:inline distT="0" distB="0" distL="0" distR="0" wp14:anchorId="6E747DAA" wp14:editId="2DEC240C">
+          <wp:inline distT="0" distB="0" distL="0" distR="0">
             <wp:extent cx="5943600" cy="1837690"/>
             <wp:effectExtent l="0" t="0" r="0" b="0"/>
-            <wp:docPr id="13" name="Picture 13"/>
+            <wp:docPr id="12" name="Picture 13" descr=""/>
             <wp:cNvGraphicFramePr>
               <a:graphicFrameLocks xmlns:a="http://schemas.openxmlformats.org/drawingml/2006/main" noChangeAspect="1"/>
             </wp:cNvGraphicFramePr>
@@ -778,16 +754,18 @@
               <a:graphicData uri="http://schemas.openxmlformats.org/drawingml/2006/picture">
                 <pic:pic xmlns:pic="http://schemas.openxmlformats.org/drawingml/2006/picture">
                   <pic:nvPicPr>
-                    <pic:cNvPr id="1" name=""/>
-                    <pic:cNvPicPr/>
+                    <pic:cNvPr id="12" name="Picture 13" descr=""/>
+                    <pic:cNvPicPr>
+                      <a:picLocks noChangeAspect="1" noChangeArrowheads="1"/>
+                    </pic:cNvPicPr>
                   </pic:nvPicPr>
                   <pic:blipFill>
-                    <a:blip r:embed="rId17"/>
+                    <a:blip r:embed="rId13"/>
                     <a:stretch>
                       <a:fillRect/>
                     </a:stretch>
                   </pic:blipFill>
-                  <pic:spPr>
+                  <pic:spPr bwMode="auto">
                     <a:xfrm>
                       <a:off x="0" y="0"/>
                       <a:ext cx="5943600" cy="1837690"/>
@@ -806,50 +784,27 @@
     <w:p>
       <w:pPr>
         <w:pStyle w:val="Heading2"/>
-      </w:pPr>
-      <w:r>
-        <w:lastRenderedPageBreak/>
-        <w:t xml:space="preserve">Convert </w:t>
-      </w:r>
-      <w:proofErr w:type="spellStart"/>
-      <w:r>
-        <w:t>pyspark</w:t>
-      </w:r>
-      <w:proofErr w:type="spellEnd"/>
-      <w:r>
-        <w:t xml:space="preserve"> </w:t>
-      </w:r>
-      <w:proofErr w:type="spellStart"/>
-      <w:r>
-        <w:t>dataframe</w:t>
-      </w:r>
-      <w:proofErr w:type="spellEnd"/>
-      <w:r>
-        <w:t xml:space="preserve"> to pandas </w:t>
-      </w:r>
-      <w:proofErr w:type="spellStart"/>
-      <w:proofErr w:type="gramStart"/>
-      <w:r>
-        <w:t>dataframe</w:t>
-      </w:r>
-      <w:proofErr w:type="spellEnd"/>
-      <w:proofErr w:type="gramEnd"/>
-    </w:p>
-    <w:p>
-      <w:pPr>
-        <w:rPr>
-          <w:lang w:val="vi-VN"/>
-        </w:rPr>
-      </w:pPr>
-      <w:r>
-        <w:rPr>
-          <w:noProof/>
-        </w:rPr>
+        <w:rPr/>
+      </w:pPr>
+      <w:r>
+        <w:rPr/>
+        <w:t>Convert pyspark dataframe to pandas dataframe</w:t>
+      </w:r>
+    </w:p>
+    <w:p>
+      <w:pPr>
+        <w:pStyle w:val="Normal"/>
+        <w:rPr>
+          <w:lang w:val="vi-VN"/>
+        </w:rPr>
+      </w:pPr>
+      <w:r>
+        <w:rPr/>
         <w:drawing>
-          <wp:inline distT="0" distB="0" distL="0" distR="0" wp14:anchorId="69BE977C" wp14:editId="5D6BC50D">
+          <wp:inline distT="0" distB="0" distL="0" distR="0">
             <wp:extent cx="5943600" cy="4222115"/>
-            <wp:effectExtent l="0" t="0" r="0" b="6985"/>
-            <wp:docPr id="16" name="Picture 16"/>
+            <wp:effectExtent l="0" t="0" r="0" b="0"/>
+            <wp:docPr id="13" name="Picture 16" descr=""/>
             <wp:cNvGraphicFramePr>
               <a:graphicFrameLocks xmlns:a="http://schemas.openxmlformats.org/drawingml/2006/main" noChangeAspect="1"/>
             </wp:cNvGraphicFramePr>
@@ -857,16 +812,18 @@
               <a:graphicData uri="http://schemas.openxmlformats.org/drawingml/2006/picture">
                 <pic:pic xmlns:pic="http://schemas.openxmlformats.org/drawingml/2006/picture">
                   <pic:nvPicPr>
-                    <pic:cNvPr id="1" name=""/>
-                    <pic:cNvPicPr/>
+                    <pic:cNvPr id="13" name="Picture 16" descr=""/>
+                    <pic:cNvPicPr>
+                      <a:picLocks noChangeAspect="1" noChangeArrowheads="1"/>
+                    </pic:cNvPicPr>
                   </pic:nvPicPr>
                   <pic:blipFill>
-                    <a:blip r:embed="rId18"/>
+                    <a:blip r:embed="rId14"/>
                     <a:stretch>
                       <a:fillRect/>
                     </a:stretch>
                   </pic:blipFill>
-                  <pic:spPr>
+                  <pic:spPr bwMode="auto">
                     <a:xfrm>
                       <a:off x="0" y="0"/>
                       <a:ext cx="5943600" cy="4222115"/>
@@ -885,26 +842,25 @@
     <w:p>
       <w:pPr>
         <w:pStyle w:val="Heading2"/>
-      </w:pPr>
-      <w:r>
-        <w:t xml:space="preserve">Split data to train, test, validate </w:t>
-      </w:r>
-      <w:proofErr w:type="gramStart"/>
-      <w:r>
-        <w:t>set</w:t>
-      </w:r>
-      <w:proofErr w:type="gramEnd"/>
-    </w:p>
-    <w:p>
-      <w:r>
-        <w:rPr>
-          <w:noProof/>
-        </w:rPr>
+        <w:rPr/>
+      </w:pPr>
+      <w:r>
+        <w:rPr/>
+        <w:t>Split data to train, test, validate set</w:t>
+      </w:r>
+    </w:p>
+    <w:p>
+      <w:pPr>
+        <w:pStyle w:val="Normal"/>
+        <w:rPr/>
+      </w:pPr>
+      <w:r>
+        <w:rPr/>
         <w:drawing>
-          <wp:inline distT="0" distB="0" distL="0" distR="0" wp14:anchorId="7DFCDCC6" wp14:editId="0F11891E">
+          <wp:inline distT="0" distB="0" distL="0" distR="0">
             <wp:extent cx="5943600" cy="1562735"/>
             <wp:effectExtent l="0" t="0" r="0" b="0"/>
-            <wp:docPr id="17" name="Picture 17"/>
+            <wp:docPr id="14" name="Picture 17" descr=""/>
             <wp:cNvGraphicFramePr>
               <a:graphicFrameLocks xmlns:a="http://schemas.openxmlformats.org/drawingml/2006/main" noChangeAspect="1"/>
             </wp:cNvGraphicFramePr>
@@ -912,16 +868,18 @@
               <a:graphicData uri="http://schemas.openxmlformats.org/drawingml/2006/picture">
                 <pic:pic xmlns:pic="http://schemas.openxmlformats.org/drawingml/2006/picture">
                   <pic:nvPicPr>
-                    <pic:cNvPr id="1" name=""/>
-                    <pic:cNvPicPr/>
+                    <pic:cNvPr id="14" name="Picture 17" descr=""/>
+                    <pic:cNvPicPr>
+                      <a:picLocks noChangeAspect="1" noChangeArrowheads="1"/>
+                    </pic:cNvPicPr>
                   </pic:nvPicPr>
                   <pic:blipFill>
-                    <a:blip r:embed="rId19"/>
+                    <a:blip r:embed="rId15"/>
                     <a:stretch>
                       <a:fillRect/>
                     </a:stretch>
                   </pic:blipFill>
-                  <pic:spPr>
+                  <pic:spPr bwMode="auto">
                     <a:xfrm>
                       <a:off x="0" y="0"/>
                       <a:ext cx="5943600" cy="1562735"/>
@@ -940,24 +898,25 @@
     <w:p>
       <w:pPr>
         <w:pStyle w:val="Heading2"/>
-      </w:pPr>
-      <w:proofErr w:type="gramStart"/>
-      <w:r>
-        <w:lastRenderedPageBreak/>
+        <w:rPr/>
+      </w:pPr>
+      <w:r>
+        <w:rPr/>
         <w:t>Fit  Model</w:t>
       </w:r>
-      <w:proofErr w:type="gramEnd"/>
-    </w:p>
-    <w:p>
-      <w:r>
-        <w:rPr>
-          <w:noProof/>
-        </w:rPr>
+    </w:p>
+    <w:p>
+      <w:pPr>
+        <w:pStyle w:val="Normal"/>
+        <w:rPr/>
+      </w:pPr>
+      <w:r>
+        <w:rPr/>
         <w:drawing>
-          <wp:inline distT="0" distB="0" distL="0" distR="0" wp14:anchorId="114CCE2F" wp14:editId="6AA81D02">
+          <wp:inline distT="0" distB="0" distL="0" distR="0">
             <wp:extent cx="5943600" cy="2845435"/>
             <wp:effectExtent l="0" t="0" r="0" b="0"/>
-            <wp:docPr id="18" name="Picture 18"/>
+            <wp:docPr id="15" name="Picture 18" descr=""/>
             <wp:cNvGraphicFramePr>
               <a:graphicFrameLocks xmlns:a="http://schemas.openxmlformats.org/drawingml/2006/main" noChangeAspect="1"/>
             </wp:cNvGraphicFramePr>
@@ -965,16 +924,18 @@
               <a:graphicData uri="http://schemas.openxmlformats.org/drawingml/2006/picture">
                 <pic:pic xmlns:pic="http://schemas.openxmlformats.org/drawingml/2006/picture">
                   <pic:nvPicPr>
-                    <pic:cNvPr id="1" name=""/>
-                    <pic:cNvPicPr/>
+                    <pic:cNvPr id="15" name="Picture 18" descr=""/>
+                    <pic:cNvPicPr>
+                      <a:picLocks noChangeAspect="1" noChangeArrowheads="1"/>
+                    </pic:cNvPicPr>
                   </pic:nvPicPr>
                   <pic:blipFill>
-                    <a:blip r:embed="rId20"/>
+                    <a:blip r:embed="rId16"/>
                     <a:stretch>
                       <a:fillRect/>
                     </a:stretch>
                   </pic:blipFill>
-                  <pic:spPr>
+                  <pic:spPr bwMode="auto">
                     <a:xfrm>
                       <a:off x="0" y="0"/>
                       <a:ext cx="5943600" cy="2845435"/>
@@ -991,15 +952,17 @@
       </w:r>
     </w:p>
     <w:p>
-      <w:r>
-        <w:rPr>
-          <w:noProof/>
-        </w:rPr>
+      <w:pPr>
+        <w:pStyle w:val="Normal"/>
+        <w:rPr/>
+      </w:pPr>
+      <w:r>
+        <w:rPr/>
         <w:drawing>
-          <wp:inline distT="0" distB="0" distL="0" distR="0" wp14:anchorId="4B214CB2" wp14:editId="29CBECDC">
+          <wp:inline distT="0" distB="0" distL="0" distR="0">
             <wp:extent cx="5943600" cy="4010025"/>
-            <wp:effectExtent l="0" t="0" r="0" b="9525"/>
-            <wp:docPr id="19" name="Picture 19"/>
+            <wp:effectExtent l="0" t="0" r="0" b="0"/>
+            <wp:docPr id="16" name="Picture 19" descr=""/>
             <wp:cNvGraphicFramePr>
               <a:graphicFrameLocks xmlns:a="http://schemas.openxmlformats.org/drawingml/2006/main" noChangeAspect="1"/>
             </wp:cNvGraphicFramePr>
@@ -1007,16 +970,18 @@
               <a:graphicData uri="http://schemas.openxmlformats.org/drawingml/2006/picture">
                 <pic:pic xmlns:pic="http://schemas.openxmlformats.org/drawingml/2006/picture">
                   <pic:nvPicPr>
-                    <pic:cNvPr id="1" name=""/>
-                    <pic:cNvPicPr/>
+                    <pic:cNvPr id="16" name="Picture 19" descr=""/>
+                    <pic:cNvPicPr>
+                      <a:picLocks noChangeAspect="1" noChangeArrowheads="1"/>
+                    </pic:cNvPicPr>
                   </pic:nvPicPr>
                   <pic:blipFill>
-                    <a:blip r:embed="rId21"/>
+                    <a:blip r:embed="rId17"/>
                     <a:stretch>
                       <a:fillRect/>
                     </a:stretch>
                   </pic:blipFill>
-                  <pic:spPr>
+                  <pic:spPr bwMode="auto">
                     <a:xfrm>
                       <a:off x="0" y="0"/>
                       <a:ext cx="5943600" cy="4010025"/>
@@ -1035,22 +1000,25 @@
     <w:p>
       <w:pPr>
         <w:pStyle w:val="Heading2"/>
-      </w:pPr>
-      <w:r>
-        <w:lastRenderedPageBreak/>
+        <w:rPr/>
+      </w:pPr>
+      <w:r>
+        <w:rPr/>
         <w:t>Function to recommend movies:</w:t>
       </w:r>
     </w:p>
     <w:p>
-      <w:r>
-        <w:rPr>
-          <w:noProof/>
-        </w:rPr>
+      <w:pPr>
+        <w:pStyle w:val="Normal"/>
+        <w:rPr/>
+      </w:pPr>
+      <w:r>
+        <w:rPr/>
         <w:drawing>
-          <wp:inline distT="0" distB="0" distL="0" distR="0" wp14:anchorId="1221BE90" wp14:editId="738410A8">
+          <wp:inline distT="0" distB="0" distL="0" distR="0">
             <wp:extent cx="5943600" cy="3251200"/>
-            <wp:effectExtent l="0" t="0" r="0" b="6350"/>
-            <wp:docPr id="21" name="Picture 21"/>
+            <wp:effectExtent l="0" t="0" r="0" b="0"/>
+            <wp:docPr id="17" name="Picture 21" descr=""/>
             <wp:cNvGraphicFramePr>
               <a:graphicFrameLocks xmlns:a="http://schemas.openxmlformats.org/drawingml/2006/main" noChangeAspect="1"/>
             </wp:cNvGraphicFramePr>
@@ -1058,16 +1026,18 @@
               <a:graphicData uri="http://schemas.openxmlformats.org/drawingml/2006/picture">
                 <pic:pic xmlns:pic="http://schemas.openxmlformats.org/drawingml/2006/picture">
                   <pic:nvPicPr>
-                    <pic:cNvPr id="1" name=""/>
-                    <pic:cNvPicPr/>
+                    <pic:cNvPr id="17" name="Picture 21" descr=""/>
+                    <pic:cNvPicPr>
+                      <a:picLocks noChangeAspect="1" noChangeArrowheads="1"/>
+                    </pic:cNvPicPr>
                   </pic:nvPicPr>
                   <pic:blipFill>
-                    <a:blip r:embed="rId22"/>
+                    <a:blip r:embed="rId18"/>
                     <a:stretch>
                       <a:fillRect/>
                     </a:stretch>
                   </pic:blipFill>
-                  <pic:spPr>
+                  <pic:spPr bwMode="auto">
                     <a:xfrm>
                       <a:off x="0" y="0"/>
                       <a:ext cx="5943600" cy="3251200"/>
@@ -1083,219 +1053,46 @@
         </w:drawing>
       </w:r>
     </w:p>
-    <w:p/>
-    <w:p>
-      <w:pPr>
-        <w:rPr>
-          <w:lang w:val="vi-VN"/>
-        </w:rPr>
-      </w:pPr>
+    <w:p>
+      <w:pPr>
+        <w:pStyle w:val="Normal"/>
+        <w:rPr/>
+      </w:pPr>
+      <w:r>
+        <w:rPr/>
+      </w:r>
+    </w:p>
+    <w:p>
+      <w:pPr>
+        <w:pStyle w:val="Normal"/>
+        <w:spacing w:before="0" w:after="160"/>
+        <w:rPr>
+          <w:lang w:val="vi-VN"/>
+        </w:rPr>
+      </w:pPr>
+      <w:r>
+        <w:rPr/>
+      </w:r>
     </w:p>
     <w:sectPr>
+      <w:type w:val="nextPage"/>
       <w:pgSz w:w="12240" w:h="15840"/>
-      <w:pgMar w:top="1440" w:right="1440" w:bottom="1440" w:left="1440" w:header="720" w:footer="720" w:gutter="0"/>
-      <w:cols w:space="720"/>
-      <w:docGrid w:linePitch="360"/>
+      <w:pgMar w:left="1440" w:right="1440" w:header="0" w:top="1440" w:footer="0" w:bottom="1440" w:gutter="0"/>
+      <w:pgNumType w:fmt="decimal"/>
+      <w:formProt w:val="false"/>
+      <w:textDirection w:val="lrTb"/>
+      <w:docGrid w:type="default" w:linePitch="360" w:charSpace="4096"/>
     </w:sectPr>
   </w:body>
 </w:document>
 </file>
 
-<file path=word/numbering.xml><?xml version="1.0" encoding="utf-8"?>
-<w:numbering xmlns:wpc="http://schemas.microsoft.com/office/word/2010/wordprocessingCanvas" xmlns:cx="http://schemas.microsoft.com/office/drawing/2014/chartex" xmlns:cx1="http://schemas.microsoft.com/office/drawing/2015/9/8/chartex" xmlns:cx2="http://schemas.microsoft.com/office/drawing/2015/10/21/chartex" xmlns:cx3="http://schemas.microsoft.com/office/drawing/2016/5/9/chartex" xmlns:cx4="http://schemas.microsoft.com/office/drawing/2016/5/10/chartex" xmlns:cx5="http://schemas.microsoft.com/office/drawing/2016/5/11/chartex" xmlns:cx6="http://schemas.microsoft.com/office/drawing/2016/5/12/chartex" xmlns:cx7="http://schemas.microsoft.com/office/drawing/2016/5/13/chartex" xmlns:cx8="http://schemas.microsoft.com/office/drawing/2016/5/14/chartex" xmlns:mc="http://schemas.openxmlformats.org/markup-compatibility/2006" xmlns:aink="http://schemas.microsoft.com/office/drawing/2016/ink" xmlns:am3d="http://schemas.microsoft.com/office/drawing/2017/model3d" xmlns:o="urn:schemas-microsoft-com:office:office" xmlns:r="http://schemas.openxmlformats.org/officeDocument/2006/relationships" xmlns:m="http://schemas.openxmlformats.org/officeDocument/2006/math" xmlns:v="urn:schemas-microsoft-com:vml" xmlns:wp14="http://schemas.microsoft.com/office/word/2010/wordprocessingDrawing" xmlns:wp="http://schemas.openxmlformats.org/drawingml/2006/wordprocessingDrawing" xmlns:w10="urn:schemas-microsoft-com:office:word" xmlns:w="http://schemas.openxmlformats.org/wordprocessingml/2006/main" xmlns:w14="http://schemas.microsoft.com/office/word/2010/wordml" xmlns:w15="http://schemas.microsoft.com/office/word/2012/wordml" xmlns:w16cex="http://schemas.microsoft.com/office/word/2018/wordml/cex" xmlns:w16cid="http://schemas.microsoft.com/office/word/2016/wordml/cid" xmlns:w16="http://schemas.microsoft.com/office/word/2018/wordml" xmlns:w16sdtdh="http://schemas.microsoft.com/office/word/2020/wordml/sdtdatahash" xmlns:w16se="http://schemas.microsoft.com/office/word/2015/wordml/symex" xmlns:wpg="http://schemas.microsoft.com/office/word/2010/wordprocessingGroup" xmlns:wpi="http://schemas.microsoft.com/office/word/2010/wordprocessingInk" xmlns:wne="http://schemas.microsoft.com/office/word/2006/wordml" xmlns:wps="http://schemas.microsoft.com/office/word/2010/wordprocessingShape" mc:Ignorable="w14 w15 w16se w16cid w16 w16cex w16sdtdh wp14">
-  <w:abstractNum w:abstractNumId="0" w15:restartNumberingAfterBreak="0">
-    <w:nsid w:val="71505087"/>
-    <w:multiLevelType w:val="hybridMultilevel"/>
-    <w:tmpl w:val="39C0F8CE"/>
-    <w:lvl w:ilvl="0" w:tplc="0409000F">
-      <w:start w:val="1"/>
-      <w:numFmt w:val="decimal"/>
-      <w:lvlText w:val="%1."/>
-      <w:lvlJc w:val="left"/>
-      <w:pPr>
-        <w:ind w:left="720" w:hanging="360"/>
-      </w:pPr>
-      <w:rPr>
-        <w:rFonts w:hint="default"/>
-      </w:rPr>
-    </w:lvl>
-    <w:lvl w:ilvl="1" w:tplc="04090019" w:tentative="1">
-      <w:start w:val="1"/>
-      <w:numFmt w:val="lowerLetter"/>
-      <w:lvlText w:val="%2."/>
-      <w:lvlJc w:val="left"/>
-      <w:pPr>
-        <w:ind w:left="1440" w:hanging="360"/>
-      </w:pPr>
-    </w:lvl>
-    <w:lvl w:ilvl="2" w:tplc="0409001B" w:tentative="1">
-      <w:start w:val="1"/>
-      <w:numFmt w:val="lowerRoman"/>
-      <w:lvlText w:val="%3."/>
-      <w:lvlJc w:val="right"/>
-      <w:pPr>
-        <w:ind w:left="2160" w:hanging="180"/>
-      </w:pPr>
-    </w:lvl>
-    <w:lvl w:ilvl="3" w:tplc="0409000F" w:tentative="1">
-      <w:start w:val="1"/>
-      <w:numFmt w:val="decimal"/>
-      <w:lvlText w:val="%4."/>
-      <w:lvlJc w:val="left"/>
-      <w:pPr>
-        <w:ind w:left="2880" w:hanging="360"/>
-      </w:pPr>
-    </w:lvl>
-    <w:lvl w:ilvl="4" w:tplc="04090019" w:tentative="1">
-      <w:start w:val="1"/>
-      <w:numFmt w:val="lowerLetter"/>
-      <w:lvlText w:val="%5."/>
-      <w:lvlJc w:val="left"/>
-      <w:pPr>
-        <w:ind w:left="3600" w:hanging="360"/>
-      </w:pPr>
-    </w:lvl>
-    <w:lvl w:ilvl="5" w:tplc="0409001B" w:tentative="1">
-      <w:start w:val="1"/>
-      <w:numFmt w:val="lowerRoman"/>
-      <w:lvlText w:val="%6."/>
-      <w:lvlJc w:val="right"/>
-      <w:pPr>
-        <w:ind w:left="4320" w:hanging="180"/>
-      </w:pPr>
-    </w:lvl>
-    <w:lvl w:ilvl="6" w:tplc="0409000F" w:tentative="1">
-      <w:start w:val="1"/>
-      <w:numFmt w:val="decimal"/>
-      <w:lvlText w:val="%7."/>
-      <w:lvlJc w:val="left"/>
-      <w:pPr>
-        <w:ind w:left="5040" w:hanging="360"/>
-      </w:pPr>
-    </w:lvl>
-    <w:lvl w:ilvl="7" w:tplc="04090019" w:tentative="1">
-      <w:start w:val="1"/>
-      <w:numFmt w:val="lowerLetter"/>
-      <w:lvlText w:val="%8."/>
-      <w:lvlJc w:val="left"/>
-      <w:pPr>
-        <w:ind w:left="5760" w:hanging="360"/>
-      </w:pPr>
-    </w:lvl>
-    <w:lvl w:ilvl="8" w:tplc="0409001B" w:tentative="1">
-      <w:start w:val="1"/>
-      <w:numFmt w:val="lowerRoman"/>
-      <w:lvlText w:val="%9."/>
-      <w:lvlJc w:val="right"/>
-      <w:pPr>
-        <w:ind w:left="6480" w:hanging="180"/>
-      </w:pPr>
-    </w:lvl>
-  </w:abstractNum>
-  <w:abstractNum w:abstractNumId="1" w15:restartNumberingAfterBreak="0">
-    <w:nsid w:val="7EB00126"/>
-    <w:multiLevelType w:val="hybridMultilevel"/>
-    <w:tmpl w:val="81AE7032"/>
-    <w:lvl w:ilvl="0" w:tplc="0409000F">
-      <w:start w:val="1"/>
-      <w:numFmt w:val="decimal"/>
-      <w:lvlText w:val="%1."/>
-      <w:lvlJc w:val="left"/>
-      <w:pPr>
-        <w:ind w:left="720" w:hanging="360"/>
-      </w:pPr>
-      <w:rPr>
-        <w:rFonts w:hint="default"/>
-      </w:rPr>
-    </w:lvl>
-    <w:lvl w:ilvl="1" w:tplc="04090019" w:tentative="1">
-      <w:start w:val="1"/>
-      <w:numFmt w:val="lowerLetter"/>
-      <w:lvlText w:val="%2."/>
-      <w:lvlJc w:val="left"/>
-      <w:pPr>
-        <w:ind w:left="1440" w:hanging="360"/>
-      </w:pPr>
-    </w:lvl>
-    <w:lvl w:ilvl="2" w:tplc="0409001B" w:tentative="1">
-      <w:start w:val="1"/>
-      <w:numFmt w:val="lowerRoman"/>
-      <w:lvlText w:val="%3."/>
-      <w:lvlJc w:val="right"/>
-      <w:pPr>
-        <w:ind w:left="2160" w:hanging="180"/>
-      </w:pPr>
-    </w:lvl>
-    <w:lvl w:ilvl="3" w:tplc="0409000F" w:tentative="1">
-      <w:start w:val="1"/>
-      <w:numFmt w:val="decimal"/>
-      <w:lvlText w:val="%4."/>
-      <w:lvlJc w:val="left"/>
-      <w:pPr>
-        <w:ind w:left="2880" w:hanging="360"/>
-      </w:pPr>
-    </w:lvl>
-    <w:lvl w:ilvl="4" w:tplc="04090019" w:tentative="1">
-      <w:start w:val="1"/>
-      <w:numFmt w:val="lowerLetter"/>
-      <w:lvlText w:val="%5."/>
-      <w:lvlJc w:val="left"/>
-      <w:pPr>
-        <w:ind w:left="3600" w:hanging="360"/>
-      </w:pPr>
-    </w:lvl>
-    <w:lvl w:ilvl="5" w:tplc="0409001B" w:tentative="1">
-      <w:start w:val="1"/>
-      <w:numFmt w:val="lowerRoman"/>
-      <w:lvlText w:val="%6."/>
-      <w:lvlJc w:val="right"/>
-      <w:pPr>
-        <w:ind w:left="4320" w:hanging="180"/>
-      </w:pPr>
-    </w:lvl>
-    <w:lvl w:ilvl="6" w:tplc="0409000F" w:tentative="1">
-      <w:start w:val="1"/>
-      <w:numFmt w:val="decimal"/>
-      <w:lvlText w:val="%7."/>
-      <w:lvlJc w:val="left"/>
-      <w:pPr>
-        <w:ind w:left="5040" w:hanging="360"/>
-      </w:pPr>
-    </w:lvl>
-    <w:lvl w:ilvl="7" w:tplc="04090019" w:tentative="1">
-      <w:start w:val="1"/>
-      <w:numFmt w:val="lowerLetter"/>
-      <w:lvlText w:val="%8."/>
-      <w:lvlJc w:val="left"/>
-      <w:pPr>
-        <w:ind w:left="5760" w:hanging="360"/>
-      </w:pPr>
-    </w:lvl>
-    <w:lvl w:ilvl="8" w:tplc="0409001B" w:tentative="1">
-      <w:start w:val="1"/>
-      <w:numFmt w:val="lowerRoman"/>
-      <w:lvlText w:val="%9."/>
-      <w:lvlJc w:val="right"/>
-      <w:pPr>
-        <w:ind w:left="6480" w:hanging="180"/>
-      </w:pPr>
-    </w:lvl>
-  </w:abstractNum>
-  <w:num w:numId="1">
-    <w:abstractNumId w:val="1"/>
-  </w:num>
-  <w:num w:numId="2">
-    <w:abstractNumId w:val="0"/>
-  </w:num>
-</w:numbering>
-</file>
-
 <file path=word/styles.xml><?xml version="1.0" encoding="utf-8"?>
-<w:styles xmlns:mc="http://schemas.openxmlformats.org/markup-compatibility/2006" xmlns:r="http://schemas.openxmlformats.org/officeDocument/2006/relationships" xmlns:w="http://schemas.openxmlformats.org/wordprocessingml/2006/main" xmlns:w14="http://schemas.microsoft.com/office/word/2010/wordml" xmlns:w15="http://schemas.microsoft.com/office/word/2012/wordml" xmlns:w16cex="http://schemas.microsoft.com/office/word/2018/wordml/cex" xmlns:w16cid="http://schemas.microsoft.com/office/word/2016/wordml/cid" xmlns:w16="http://schemas.microsoft.com/office/word/2018/wordml" xmlns:w16sdtdh="http://schemas.microsoft.com/office/word/2020/wordml/sdtdatahash" xmlns:w16se="http://schemas.microsoft.com/office/word/2015/wordml/symex" mc:Ignorable="w14 w15 w16se w16cid w16 w16cex w16sdtdh">
+<w:styles xmlns:w="http://schemas.openxmlformats.org/wordprocessingml/2006/main" xmlns:w14="http://schemas.microsoft.com/office/word/2010/wordml" xmlns:mc="http://schemas.openxmlformats.org/markup-compatibility/2006" mc:Ignorable="w14">
   <w:docDefaults>
     <w:rPrDefault>
       <w:rPr>
-        <w:rFonts w:asciiTheme="minorHAnsi" w:eastAsiaTheme="minorHAnsi" w:hAnsiTheme="minorHAnsi" w:cstheme="minorBidi"/>
+        <w:rFonts w:ascii="Calibri" w:hAnsi="Calibri" w:eastAsia="Calibri" w:cs="" w:asciiTheme="minorHAnsi" w:cstheme="minorBidi" w:eastAsiaTheme="minorHAnsi" w:hAnsiTheme="minorHAnsi"/>
         <w:sz w:val="22"/>
         <w:szCs w:val="22"/>
         <w:lang w:val="en-US" w:eastAsia="en-US" w:bidi="ar-SA"/>
@@ -1303,21 +1100,21 @@
     </w:rPrDefault>
     <w:pPrDefault>
       <w:pPr>
-        <w:spacing w:after="160" w:line="259" w:lineRule="auto"/>
+        <w:suppressAutoHyphens w:val="true"/>
       </w:pPr>
     </w:pPrDefault>
   </w:docDefaults>
   <w:latentStyles w:defLockedState="0" w:defUIPriority="99" w:defSemiHidden="0" w:defUnhideWhenUsed="0" w:defQFormat="0" w:count="376">
     <w:lsdException w:name="Normal" w:uiPriority="0" w:qFormat="1"/>
     <w:lsdException w:name="heading 1" w:uiPriority="9" w:qFormat="1"/>
-    <w:lsdException w:name="heading 2" w:semiHidden="1" w:uiPriority="9" w:unhideWhenUsed="1" w:qFormat="1"/>
-    <w:lsdException w:name="heading 3" w:semiHidden="1" w:uiPriority="9" w:unhideWhenUsed="1" w:qFormat="1"/>
-    <w:lsdException w:name="heading 4" w:semiHidden="1" w:uiPriority="9" w:unhideWhenUsed="1" w:qFormat="1"/>
-    <w:lsdException w:name="heading 5" w:semiHidden="1" w:uiPriority="9" w:unhideWhenUsed="1" w:qFormat="1"/>
-    <w:lsdException w:name="heading 6" w:semiHidden="1" w:uiPriority="9" w:unhideWhenUsed="1" w:qFormat="1"/>
-    <w:lsdException w:name="heading 7" w:semiHidden="1" w:uiPriority="9" w:unhideWhenUsed="1" w:qFormat="1"/>
-    <w:lsdException w:name="heading 8" w:semiHidden="1" w:uiPriority="9" w:unhideWhenUsed="1" w:qFormat="1"/>
-    <w:lsdException w:name="heading 9" w:semiHidden="1" w:uiPriority="9" w:unhideWhenUsed="1" w:qFormat="1"/>
+    <w:lsdException w:name="heading 2" w:uiPriority="9" w:semiHidden="1" w:unhideWhenUsed="1" w:qFormat="1"/>
+    <w:lsdException w:name="heading 3" w:uiPriority="9" w:semiHidden="1" w:unhideWhenUsed="1" w:qFormat="1"/>
+    <w:lsdException w:name="heading 4" w:uiPriority="9" w:semiHidden="1" w:unhideWhenUsed="1" w:qFormat="1"/>
+    <w:lsdException w:name="heading 5" w:uiPriority="9" w:semiHidden="1" w:unhideWhenUsed="1" w:qFormat="1"/>
+    <w:lsdException w:name="heading 6" w:uiPriority="9" w:semiHidden="1" w:unhideWhenUsed="1" w:qFormat="1"/>
+    <w:lsdException w:name="heading 7" w:uiPriority="9" w:semiHidden="1" w:unhideWhenUsed="1" w:qFormat="1"/>
+    <w:lsdException w:name="heading 8" w:uiPriority="9" w:semiHidden="1" w:unhideWhenUsed="1" w:qFormat="1"/>
+    <w:lsdException w:name="heading 9" w:uiPriority="9" w:semiHidden="1" w:unhideWhenUsed="1" w:qFormat="1"/>
     <w:lsdException w:name="index 1" w:semiHidden="1" w:unhideWhenUsed="1"/>
     <w:lsdException w:name="index 2" w:semiHidden="1" w:unhideWhenUsed="1"/>
     <w:lsdException w:name="index 3" w:semiHidden="1" w:unhideWhenUsed="1"/>
@@ -1327,22 +1124,22 @@
     <w:lsdException w:name="index 7" w:semiHidden="1" w:unhideWhenUsed="1"/>
     <w:lsdException w:name="index 8" w:semiHidden="1" w:unhideWhenUsed="1"/>
     <w:lsdException w:name="index 9" w:semiHidden="1" w:unhideWhenUsed="1"/>
-    <w:lsdException w:name="toc 1" w:semiHidden="1" w:uiPriority="39" w:unhideWhenUsed="1"/>
-    <w:lsdException w:name="toc 2" w:semiHidden="1" w:uiPriority="39" w:unhideWhenUsed="1"/>
-    <w:lsdException w:name="toc 3" w:semiHidden="1" w:uiPriority="39" w:unhideWhenUsed="1"/>
-    <w:lsdException w:name="toc 4" w:semiHidden="1" w:uiPriority="39" w:unhideWhenUsed="1"/>
-    <w:lsdException w:name="toc 5" w:semiHidden="1" w:uiPriority="39" w:unhideWhenUsed="1"/>
-    <w:lsdException w:name="toc 6" w:semiHidden="1" w:uiPriority="39" w:unhideWhenUsed="1"/>
-    <w:lsdException w:name="toc 7" w:semiHidden="1" w:uiPriority="39" w:unhideWhenUsed="1"/>
-    <w:lsdException w:name="toc 8" w:semiHidden="1" w:uiPriority="39" w:unhideWhenUsed="1"/>
-    <w:lsdException w:name="toc 9" w:semiHidden="1" w:uiPriority="39" w:unhideWhenUsed="1"/>
+    <w:lsdException w:name="toc 1" w:uiPriority="39" w:semiHidden="1" w:unhideWhenUsed="1"/>
+    <w:lsdException w:name="toc 2" w:uiPriority="39" w:semiHidden="1" w:unhideWhenUsed="1"/>
+    <w:lsdException w:name="toc 3" w:uiPriority="39" w:semiHidden="1" w:unhideWhenUsed="1"/>
+    <w:lsdException w:name="toc 4" w:uiPriority="39" w:semiHidden="1" w:unhideWhenUsed="1"/>
+    <w:lsdException w:name="toc 5" w:uiPriority="39" w:semiHidden="1" w:unhideWhenUsed="1"/>
+    <w:lsdException w:name="toc 6" w:uiPriority="39" w:semiHidden="1" w:unhideWhenUsed="1"/>
+    <w:lsdException w:name="toc 7" w:uiPriority="39" w:semiHidden="1" w:unhideWhenUsed="1"/>
+    <w:lsdException w:name="toc 8" w:uiPriority="39" w:semiHidden="1" w:unhideWhenUsed="1"/>
+    <w:lsdException w:name="toc 9" w:uiPriority="39" w:semiHidden="1" w:unhideWhenUsed="1"/>
     <w:lsdException w:name="Normal Indent" w:semiHidden="1" w:unhideWhenUsed="1"/>
     <w:lsdException w:name="footnote text" w:semiHidden="1" w:unhideWhenUsed="1"/>
     <w:lsdException w:name="annotation text" w:semiHidden="1" w:unhideWhenUsed="1"/>
     <w:lsdException w:name="header" w:semiHidden="1" w:unhideWhenUsed="1"/>
     <w:lsdException w:name="footer" w:semiHidden="1" w:unhideWhenUsed="1"/>
     <w:lsdException w:name="index heading" w:semiHidden="1" w:unhideWhenUsed="1"/>
-    <w:lsdException w:name="caption" w:semiHidden="1" w:uiPriority="35" w:unhideWhenUsed="1" w:qFormat="1"/>
+    <w:lsdException w:name="caption" w:uiPriority="35" w:semiHidden="1" w:unhideWhenUsed="1" w:qFormat="1"/>
     <w:lsdException w:name="table of figures" w:semiHidden="1" w:unhideWhenUsed="1"/>
     <w:lsdException w:name="envelope address" w:semiHidden="1" w:unhideWhenUsed="1"/>
     <w:lsdException w:name="envelope return" w:semiHidden="1" w:unhideWhenUsed="1"/>
@@ -1373,7 +1170,7 @@
     <w:lsdException w:name="Title" w:uiPriority="10" w:qFormat="1"/>
     <w:lsdException w:name="Closing" w:semiHidden="1" w:unhideWhenUsed="1"/>
     <w:lsdException w:name="Signature" w:semiHidden="1" w:unhideWhenUsed="1"/>
-    <w:lsdException w:name="Default Paragraph Font" w:semiHidden="1" w:uiPriority="1" w:unhideWhenUsed="1"/>
+    <w:lsdException w:name="Default Paragraph Font" w:uiPriority="1" w:semiHidden="1" w:unhideWhenUsed="1"/>
     <w:lsdException w:name="Body Text" w:semiHidden="1" w:unhideWhenUsed="1"/>
     <w:lsdException w:name="Body Text Indent" w:semiHidden="1" w:unhideWhenUsed="1"/>
     <w:lsdException w:name="List Continue" w:semiHidden="1" w:unhideWhenUsed="1"/>
@@ -1573,8 +1370,8 @@
     <w:lsdException w:name="Subtle Reference" w:uiPriority="31" w:qFormat="1"/>
     <w:lsdException w:name="Intense Reference" w:uiPriority="32" w:qFormat="1"/>
     <w:lsdException w:name="Book Title" w:uiPriority="33" w:qFormat="1"/>
-    <w:lsdException w:name="Bibliography" w:semiHidden="1" w:uiPriority="37" w:unhideWhenUsed="1"/>
-    <w:lsdException w:name="TOC Heading" w:semiHidden="1" w:uiPriority="39" w:unhideWhenUsed="1" w:qFormat="1"/>
+    <w:lsdException w:name="Bibliography" w:uiPriority="37" w:semiHidden="1" w:unhideWhenUsed="1"/>
+    <w:lsdException w:name="TOC Heading" w:uiPriority="39" w:semiHidden="1" w:unhideWhenUsed="1" w:qFormat="1"/>
     <w:lsdException w:name="Plain Table 1" w:uiPriority="41"/>
     <w:lsdException w:name="Plain Table 2" w:uiPriority="42"/>
     <w:lsdException w:name="Plain Table 3" w:uiPriority="43"/>
@@ -1685,33 +1482,47 @@
     <w:lsdException w:name="Unresolved Mention" w:semiHidden="1" w:unhideWhenUsed="1"/>
     <w:lsdException w:name="Smart Link" w:semiHidden="1" w:unhideWhenUsed="1"/>
   </w:latentStyles>
-  <w:style w:type="paragraph" w:default="1" w:styleId="Normal">
+  <w:style w:type="paragraph" w:styleId="Normal" w:default="1">
     <w:name w:val="Normal"/>
     <w:qFormat/>
+    <w:pPr>
+      <w:widowControl/>
+      <w:bidi w:val="0"/>
+      <w:spacing w:lineRule="auto" w:line="259" w:before="0" w:after="160"/>
+      <w:jc w:val="left"/>
+    </w:pPr>
+    <w:rPr>
+      <w:rFonts w:ascii="Calibri" w:hAnsi="Calibri" w:eastAsia="Calibri" w:cs="" w:asciiTheme="minorHAnsi" w:cstheme="minorBidi" w:eastAsiaTheme="minorHAnsi" w:hAnsiTheme="minorHAnsi"/>
+      <w:color w:val="auto"/>
+      <w:kern w:val="0"/>
+      <w:sz w:val="22"/>
+      <w:szCs w:val="22"/>
+      <w:lang w:val="en-US" w:eastAsia="en-US" w:bidi="ar-SA"/>
+    </w:rPr>
   </w:style>
   <w:style w:type="paragraph" w:styleId="Heading1">
-    <w:name w:val="heading 1"/>
+    <w:name w:val="Heading 1"/>
     <w:basedOn w:val="Normal"/>
     <w:next w:val="Normal"/>
     <w:link w:val="Heading1Char"/>
     <w:uiPriority w:val="9"/>
     <w:qFormat/>
-    <w:rsid w:val="004520DA"/>
+    <w:rsid w:val="004520da"/>
     <w:pPr>
-      <w:keepNext/>
+      <w:keepNext w:val="true"/>
       <w:keepLines/>
       <w:spacing w:before="240" w:after="0"/>
       <w:outlineLvl w:val="0"/>
     </w:pPr>
     <w:rPr>
-      <w:rFonts w:asciiTheme="majorHAnsi" w:eastAsiaTheme="majorEastAsia" w:hAnsiTheme="majorHAnsi" w:cstheme="majorBidi"/>
-      <w:color w:val="2F5496" w:themeColor="accent1" w:themeShade="BF"/>
+      <w:rFonts w:ascii="Calibri Light" w:hAnsi="Calibri Light" w:eastAsia="" w:cs="" w:asciiTheme="majorHAnsi" w:cstheme="majorBidi" w:eastAsiaTheme="majorEastAsia" w:hAnsiTheme="majorHAnsi"/>
+      <w:color w:val="2F5496" w:themeColor="accent1" w:themeShade="bf"/>
       <w:sz w:val="32"/>
       <w:szCs w:val="32"/>
     </w:rPr>
   </w:style>
   <w:style w:type="paragraph" w:styleId="Heading2">
-    <w:name w:val="heading 2"/>
+    <w:name w:val="Heading 2"/>
     <w:basedOn w:val="Normal"/>
     <w:next w:val="Normal"/>
     <w:link w:val="Heading2Char"/>
@@ -1720,23 +1531,131 @@
     <w:qFormat/>
     <w:rsid w:val="00587012"/>
     <w:pPr>
-      <w:keepNext/>
+      <w:keepNext w:val="true"/>
       <w:keepLines/>
       <w:spacing w:before="40" w:after="0"/>
       <w:outlineLvl w:val="1"/>
     </w:pPr>
     <w:rPr>
-      <w:rFonts w:asciiTheme="majorHAnsi" w:eastAsiaTheme="majorEastAsia" w:hAnsiTheme="majorHAnsi" w:cstheme="majorBidi"/>
-      <w:color w:val="2F5496" w:themeColor="accent1" w:themeShade="BF"/>
+      <w:rFonts w:ascii="Calibri Light" w:hAnsi="Calibri Light" w:eastAsia="" w:cs="" w:asciiTheme="majorHAnsi" w:cstheme="majorBidi" w:eastAsiaTheme="majorEastAsia" w:hAnsiTheme="majorHAnsi"/>
+      <w:color w:val="2F5496" w:themeColor="accent1" w:themeShade="bf"/>
       <w:sz w:val="26"/>
       <w:szCs w:val="26"/>
     </w:rPr>
   </w:style>
-  <w:style w:type="character" w:default="1" w:styleId="DefaultParagraphFont">
+  <w:style w:type="character" w:styleId="DefaultParagraphFont" w:default="1">
     <w:name w:val="Default Paragraph Font"/>
     <w:uiPriority w:val="1"/>
     <w:semiHidden/>
     <w:unhideWhenUsed/>
+    <w:qFormat/>
+    <w:rPr/>
+  </w:style>
+  <w:style w:type="character" w:styleId="Heading1Char" w:customStyle="1">
+    <w:name w:val="Heading 1 Char"/>
+    <w:basedOn w:val="DefaultParagraphFont"/>
+    <w:link w:val="Heading1"/>
+    <w:uiPriority w:val="9"/>
+    <w:qFormat/>
+    <w:rsid w:val="004520da"/>
+    <w:rPr>
+      <w:rFonts w:ascii="Calibri Light" w:hAnsi="Calibri Light" w:eastAsia="" w:cs="" w:asciiTheme="majorHAnsi" w:cstheme="majorBidi" w:eastAsiaTheme="majorEastAsia" w:hAnsiTheme="majorHAnsi"/>
+      <w:color w:val="2F5496" w:themeColor="accent1" w:themeShade="bf"/>
+      <w:sz w:val="32"/>
+      <w:szCs w:val="32"/>
+    </w:rPr>
+  </w:style>
+  <w:style w:type="character" w:styleId="Heading2Char" w:customStyle="1">
+    <w:name w:val="Heading 2 Char"/>
+    <w:basedOn w:val="DefaultParagraphFont"/>
+    <w:link w:val="Heading2"/>
+    <w:uiPriority w:val="9"/>
+    <w:qFormat/>
+    <w:rsid w:val="00587012"/>
+    <w:rPr>
+      <w:rFonts w:ascii="Calibri Light" w:hAnsi="Calibri Light" w:eastAsia="" w:cs="" w:asciiTheme="majorHAnsi" w:cstheme="majorBidi" w:eastAsiaTheme="majorEastAsia" w:hAnsiTheme="majorHAnsi"/>
+      <w:color w:val="2F5496" w:themeColor="accent1" w:themeShade="bf"/>
+      <w:sz w:val="26"/>
+      <w:szCs w:val="26"/>
+    </w:rPr>
+  </w:style>
+  <w:style w:type="paragraph" w:styleId="Heading">
+    <w:name w:val="Heading"/>
+    <w:basedOn w:val="Normal"/>
+    <w:next w:val="TextBody"/>
+    <w:qFormat/>
+    <w:pPr>
+      <w:keepNext w:val="true"/>
+      <w:spacing w:before="240" w:after="120"/>
+    </w:pPr>
+    <w:rPr>
+      <w:rFonts w:ascii="Liberation Sans" w:hAnsi="Liberation Sans" w:eastAsia="Noto Sans CJK SC" w:cs="Lohit Devanagari"/>
+      <w:sz w:val="28"/>
+      <w:szCs w:val="28"/>
+    </w:rPr>
+  </w:style>
+  <w:style w:type="paragraph" w:styleId="TextBody">
+    <w:name w:val="Body Text"/>
+    <w:basedOn w:val="Normal"/>
+    <w:pPr>
+      <w:spacing w:lineRule="auto" w:line="276" w:before="0" w:after="140"/>
+    </w:pPr>
+    <w:rPr/>
+  </w:style>
+  <w:style w:type="paragraph" w:styleId="List">
+    <w:name w:val="List"/>
+    <w:basedOn w:val="TextBody"/>
+    <w:pPr/>
+    <w:rPr>
+      <w:rFonts w:cs="Lohit Devanagari"/>
+    </w:rPr>
+  </w:style>
+  <w:style w:type="paragraph" w:styleId="Caption">
+    <w:name w:val="Caption"/>
+    <w:basedOn w:val="Normal"/>
+    <w:qFormat/>
+    <w:pPr>
+      <w:suppressLineNumbers/>
+      <w:spacing w:before="120" w:after="120"/>
+    </w:pPr>
+    <w:rPr>
+      <w:rFonts w:cs="Lohit Devanagari"/>
+      <w:i/>
+      <w:iCs/>
+      <w:sz w:val="24"/>
+      <w:szCs w:val="24"/>
+    </w:rPr>
+  </w:style>
+  <w:style w:type="paragraph" w:styleId="Index">
+    <w:name w:val="Index"/>
+    <w:basedOn w:val="Normal"/>
+    <w:qFormat/>
+    <w:pPr>
+      <w:suppressLineNumbers/>
+    </w:pPr>
+    <w:rPr>
+      <w:rFonts w:cs="Lohit Devanagari"/>
+    </w:rPr>
+  </w:style>
+  <w:style w:type="paragraph" w:styleId="ListParagraph">
+    <w:name w:val="List Paragraph"/>
+    <w:basedOn w:val="Normal"/>
+    <w:uiPriority w:val="34"/>
+    <w:qFormat/>
+    <w:rsid w:val="00bb6f87"/>
+    <w:pPr>
+      <w:spacing w:before="0" w:after="160"/>
+      <w:ind w:left="720" w:hanging="0"/>
+      <w:contextualSpacing/>
+    </w:pPr>
+    <w:rPr/>
+  </w:style>
+  <w:style w:type="numbering" w:styleId="NoList" w:default="1">
+    <w:name w:val="No List"/>
+    <w:uiPriority w:val="99"/>
+    <w:semiHidden/>
+    <w:unhideWhenUsed/>
+    <w:qFormat/>
   </w:style>
   <w:style w:type="table" w:default="1" w:styleId="TableNormal">
     <w:name w:val="Normal Table"/>
@@ -1752,49 +1671,6 @@
         <w:right w:w="108" w:type="dxa"/>
       </w:tblCellMar>
     </w:tblPr>
-  </w:style>
-  <w:style w:type="numbering" w:default="1" w:styleId="NoList">
-    <w:name w:val="No List"/>
-    <w:uiPriority w:val="99"/>
-    <w:semiHidden/>
-    <w:unhideWhenUsed/>
-  </w:style>
-  <w:style w:type="paragraph" w:styleId="ListParagraph">
-    <w:name w:val="List Paragraph"/>
-    <w:basedOn w:val="Normal"/>
-    <w:uiPriority w:val="34"/>
-    <w:qFormat/>
-    <w:rsid w:val="00BB6F87"/>
-    <w:pPr>
-      <w:ind w:left="720"/>
-      <w:contextualSpacing/>
-    </w:pPr>
-  </w:style>
-  <w:style w:type="character" w:customStyle="1" w:styleId="Heading1Char">
-    <w:name w:val="Heading 1 Char"/>
-    <w:basedOn w:val="DefaultParagraphFont"/>
-    <w:link w:val="Heading1"/>
-    <w:uiPriority w:val="9"/>
-    <w:rsid w:val="004520DA"/>
-    <w:rPr>
-      <w:rFonts w:asciiTheme="majorHAnsi" w:eastAsiaTheme="majorEastAsia" w:hAnsiTheme="majorHAnsi" w:cstheme="majorBidi"/>
-      <w:color w:val="2F5496" w:themeColor="accent1" w:themeShade="BF"/>
-      <w:sz w:val="32"/>
-      <w:szCs w:val="32"/>
-    </w:rPr>
-  </w:style>
-  <w:style w:type="character" w:customStyle="1" w:styleId="Heading2Char">
-    <w:name w:val="Heading 2 Char"/>
-    <w:basedOn w:val="DefaultParagraphFont"/>
-    <w:link w:val="Heading2"/>
-    <w:uiPriority w:val="9"/>
-    <w:rsid w:val="00587012"/>
-    <w:rPr>
-      <w:rFonts w:asciiTheme="majorHAnsi" w:eastAsiaTheme="majorEastAsia" w:hAnsiTheme="majorHAnsi" w:cstheme="majorBidi"/>
-      <w:color w:val="2F5496" w:themeColor="accent1" w:themeShade="BF"/>
-      <w:sz w:val="26"/>
-      <w:szCs w:val="26"/>
-    </w:rPr>
   </w:style>
 </w:styles>
 </file>

</xml_diff>